<commit_message>
Done up load file anh
</commit_message>
<xml_diff>
--- a/BỘ GIÁO DỤC VÀ ĐÀO TẠO.docx
+++ b/BỘ GIÁO DỤC VÀ ĐÀO TẠO.docx
@@ -109,8 +109,8 @@
         <w:rPr>
           <w:b w:val="0"/>
           <w:i/>
-          <w:sz w:val="26"/>
-          <w:szCs w:val="26"/>
+          <w:sz w:val="28"/>
+          <w:szCs w:val="28"/>
           <w:lang w:val="es-ES" w:eastAsia="en-US"/>
         </w:rPr>
       </w:pPr>
@@ -120,16 +120,16 @@
         <w:pStyle w:val="Heading1"/>
         <w:jc w:val="center"/>
         <w:rPr>
-          <w:sz w:val="26"/>
-          <w:szCs w:val="26"/>
+          <w:sz w:val="28"/>
+          <w:szCs w:val="28"/>
           <w:lang w:val="es-ES"/>
         </w:rPr>
       </w:pPr>
       <w:r>
         <w:rPr>
           <w:b w:val="0"/>
-          <w:sz w:val="26"/>
-          <w:szCs w:val="26"/>
+          <w:sz w:val="28"/>
+          <w:szCs w:val="28"/>
           <w:lang w:val="es-ES"/>
         </w:rPr>
         <w:t>BỘ GIÁO DỤC VÀ ĐÀO TẠO</w:t>
@@ -140,16 +140,16 @@
         <w:jc w:val="center"/>
         <w:rPr>
           <w:b/>
-          <w:sz w:val="26"/>
-          <w:szCs w:val="26"/>
+          <w:sz w:val="28"/>
+          <w:szCs w:val="28"/>
           <w:lang w:val="es-ES"/>
         </w:rPr>
       </w:pPr>
       <w:r>
         <w:rPr>
           <w:b/>
-          <w:sz w:val="26"/>
-          <w:szCs w:val="26"/>
+          <w:sz w:val="28"/>
+          <w:szCs w:val="28"/>
           <w:lang w:val="es-ES"/>
         </w:rPr>
         <w:t>TRƯỜNG ĐẠI HỌC CẦN THƠ</w:t>
@@ -160,16 +160,16 @@
         <w:jc w:val="center"/>
         <w:rPr>
           <w:b/>
-          <w:sz w:val="26"/>
-          <w:szCs w:val="26"/>
+          <w:sz w:val="28"/>
+          <w:szCs w:val="28"/>
           <w:lang w:val="es-ES"/>
         </w:rPr>
       </w:pPr>
       <w:r>
         <w:rPr>
           <w:b/>
-          <w:sz w:val="26"/>
-          <w:szCs w:val="26"/>
+          <w:sz w:val="28"/>
+          <w:szCs w:val="28"/>
           <w:lang w:val="es-ES"/>
         </w:rPr>
         <w:t>KHOA CÔNG NGHỆ THÔNG TIN &amp; TRUYỀN THÔNG</w:t>
@@ -180,8 +180,8 @@
         <w:jc w:val="center"/>
         <w:rPr>
           <w:b/>
-          <w:sz w:val="26"/>
-          <w:szCs w:val="26"/>
+          <w:sz w:val="28"/>
+          <w:szCs w:val="28"/>
           <w:lang w:val="es-ES"/>
         </w:rPr>
       </w:pPr>
@@ -191,8 +191,8 @@
         <w:jc w:val="center"/>
         <w:rPr>
           <w:b/>
-          <w:sz w:val="26"/>
-          <w:szCs w:val="26"/>
+          <w:sz w:val="28"/>
+          <w:szCs w:val="28"/>
           <w:lang w:val="es-ES"/>
         </w:rPr>
       </w:pPr>
@@ -202,8 +202,8 @@
         <w:jc w:val="center"/>
         <w:rPr>
           <w:b/>
-          <w:sz w:val="26"/>
-          <w:szCs w:val="26"/>
+          <w:sz w:val="28"/>
+          <w:szCs w:val="28"/>
           <w:lang w:val="es-ES"/>
         </w:rPr>
       </w:pPr>
@@ -212,8 +212,8 @@
       <w:pPr>
         <w:jc w:val="center"/>
         <w:rPr>
-          <w:sz w:val="26"/>
-          <w:szCs w:val="26"/>
+          <w:sz w:val="28"/>
+          <w:szCs w:val="28"/>
           <w:lang w:val="es-ES"/>
         </w:rPr>
       </w:pPr>
@@ -222,8 +222,8 @@
       <w:pPr>
         <w:jc w:val="center"/>
         <w:rPr>
-          <w:sz w:val="26"/>
-          <w:szCs w:val="26"/>
+          <w:sz w:val="28"/>
+          <w:szCs w:val="28"/>
           <w:lang w:val="es-ES"/>
         </w:rPr>
       </w:pPr>
@@ -232,8 +232,8 @@
       <w:pPr>
         <w:jc w:val="center"/>
         <w:rPr>
-          <w:sz w:val="26"/>
-          <w:szCs w:val="26"/>
+          <w:sz w:val="28"/>
+          <w:szCs w:val="28"/>
           <w:lang w:val="es-ES"/>
         </w:rPr>
       </w:pPr>
@@ -244,29 +244,29 @@
         <w:rPr>
           <w:b/>
           <w:bCs/>
-          <w:sz w:val="26"/>
-          <w:szCs w:val="26"/>
+          <w:sz w:val="32"/>
+          <w:szCs w:val="28"/>
           <w:lang w:val="es-ES"/>
         </w:rPr>
       </w:pPr>
       <w:r>
         <w:rPr>
           <w:b/>
-          <w:sz w:val="26"/>
-          <w:szCs w:val="26"/>
+          <w:sz w:val="32"/>
+          <w:szCs w:val="32"/>
           <w:lang w:val="es-ES"/>
         </w:rPr>
-        <w:t>LUẬN VĂN TỐT NGHIỆP ĐẠI HỌC/NIÊN LUẬN/TIỂU LUẬN</w:t>
-      </w:r>
-    </w:p>
-    <w:p>
-      <w:pPr>
-        <w:jc w:val="center"/>
-        <w:rPr>
-          <w:b/>
-          <w:bCs/>
-          <w:sz w:val="26"/>
-          <w:szCs w:val="26"/>
+        <w:t>NIÊN LUẬN CƠ SỞ</w:t>
+      </w:r>
+    </w:p>
+    <w:p>
+      <w:pPr>
+        <w:jc w:val="center"/>
+        <w:rPr>
+          <w:b/>
+          <w:bCs/>
+          <w:sz w:val="28"/>
+          <w:szCs w:val="28"/>
           <w:lang w:val="es-ES"/>
         </w:rPr>
       </w:pPr>
@@ -274,8 +274,8 @@
         <w:rPr>
           <w:b/>
           <w:bCs/>
-          <w:sz w:val="26"/>
-          <w:szCs w:val="26"/>
+          <w:sz w:val="28"/>
+          <w:szCs w:val="28"/>
           <w:lang w:val="es-ES"/>
         </w:rPr>
         <w:t>NGÀNH CÔNG NGHỆ THÔNG TIN</w:t>
@@ -287,8 +287,8 @@
         <w:rPr>
           <w:b/>
           <w:bCs/>
-          <w:sz w:val="26"/>
-          <w:szCs w:val="26"/>
+          <w:sz w:val="28"/>
+          <w:szCs w:val="28"/>
           <w:lang w:val="es-ES"/>
         </w:rPr>
       </w:pPr>
@@ -299,8 +299,8 @@
         <w:rPr>
           <w:b/>
           <w:bCs/>
-          <w:sz w:val="26"/>
-          <w:szCs w:val="26"/>
+          <w:sz w:val="28"/>
+          <w:szCs w:val="28"/>
           <w:lang w:val="es-ES"/>
         </w:rPr>
       </w:pPr>
@@ -311,8 +311,8 @@
         <w:rPr>
           <w:b/>
           <w:bCs/>
-          <w:sz w:val="26"/>
-          <w:szCs w:val="26"/>
+          <w:sz w:val="28"/>
+          <w:szCs w:val="28"/>
           <w:lang w:val="es-ES"/>
         </w:rPr>
       </w:pPr>
@@ -321,18 +321,19 @@
       <w:pPr>
         <w:jc w:val="center"/>
         <w:rPr>
-          <w:sz w:val="26"/>
-          <w:szCs w:val="26"/>
+          <w:sz w:val="28"/>
+          <w:szCs w:val="28"/>
           <w:lang w:val="es-ES"/>
         </w:rPr>
       </w:pPr>
     </w:p>
     <w:p>
       <w:pPr>
-        <w:jc w:val="center"/>
-        <w:rPr>
-          <w:sz w:val="26"/>
-          <w:szCs w:val="26"/>
+        <w:rPr>
+          <w:b/>
+          <w:bCs/>
+          <w:sz w:val="28"/>
+          <w:szCs w:val="28"/>
           <w:lang w:val="es-ES"/>
         </w:rPr>
       </w:pPr>
@@ -343,24 +344,25 @@
         <w:rPr>
           <w:b/>
           <w:bCs/>
-          <w:sz w:val="26"/>
-          <w:szCs w:val="26"/>
+          <w:sz w:val="28"/>
+          <w:szCs w:val="28"/>
           <w:lang w:val="es-ES"/>
         </w:rPr>
       </w:pPr>
-    </w:p>
-    <w:p>
-      <w:pPr>
-        <w:jc w:val="center"/>
-        <w:rPr>
-          <w:b/>
-          <w:bCs/>
-          <w:sz w:val="26"/>
-          <w:szCs w:val="26"/>
+      <w:r>
+        <w:rPr>
+          <w:b/>
+          <w:bCs/>
+          <w:sz w:val="28"/>
+          <w:szCs w:val="28"/>
           <w:lang w:val="es-ES"/>
         </w:rPr>
-      </w:pPr>
-      <w:r>
+        <w:t>Đề tài</w:t>
+      </w:r>
+    </w:p>
+    <w:p>
+      <w:pPr>
+        <w:jc w:val="center"/>
         <w:rPr>
           <w:b/>
           <w:bCs/>
@@ -368,63 +370,65 @@
           <w:szCs w:val="26"/>
           <w:lang w:val="es-ES"/>
         </w:rPr>
-        <w:t>Đề tài</w:t>
-      </w:r>
-    </w:p>
-    <w:p>
-      <w:pPr>
-        <w:jc w:val="center"/>
-        <w:rPr>
-          <w:b/>
-          <w:bCs/>
-          <w:sz w:val="26"/>
-          <w:szCs w:val="26"/>
+      </w:pPr>
+    </w:p>
+    <w:p>
+      <w:pPr>
+        <w:jc w:val="center"/>
+        <w:rPr>
+          <w:b/>
+          <w:bCs/>
+          <w:sz w:val="40"/>
+          <w:szCs w:val="40"/>
           <w:lang w:val="es-ES"/>
         </w:rPr>
       </w:pPr>
-    </w:p>
-    <w:p>
-      <w:pPr>
-        <w:jc w:val="center"/>
-        <w:rPr>
-          <w:sz w:val="26"/>
-          <w:szCs w:val="26"/>
-        </w:rPr>
-      </w:pPr>
-      <w:r>
-        <w:rPr>
-          <w:b/>
-          <w:bCs/>
-          <w:sz w:val="26"/>
-          <w:szCs w:val="26"/>
+      <w:r>
+        <w:rPr>
+          <w:b/>
+          <w:bCs/>
+          <w:sz w:val="40"/>
+          <w:szCs w:val="40"/>
           <w:lang w:val="es-ES"/>
         </w:rPr>
-        <w:t xml:space="preserve">TÊN ĐỀ TÀI </w:t>
-      </w:r>
-    </w:p>
-    <w:p>
-      <w:pPr>
-        <w:jc w:val="center"/>
-        <w:rPr>
-          <w:sz w:val="26"/>
-          <w:szCs w:val="26"/>
-        </w:rPr>
-      </w:pPr>
-    </w:p>
-    <w:p>
-      <w:pPr>
-        <w:jc w:val="center"/>
-        <w:rPr>
-          <w:sz w:val="26"/>
-          <w:szCs w:val="26"/>
+        <w:t xml:space="preserve">XÂY DỰNG HỆ THỐNG WEBSITE REVIEW </w:t>
+      </w:r>
+    </w:p>
+    <w:p>
+      <w:pPr>
+        <w:jc w:val="center"/>
+        <w:rPr>
+          <w:sz w:val="40"/>
+          <w:szCs w:val="40"/>
+        </w:rPr>
+      </w:pPr>
+      <w:r>
+        <w:rPr>
+          <w:b/>
+          <w:bCs/>
+          <w:sz w:val="40"/>
+          <w:szCs w:val="40"/>
           <w:lang w:val="es-ES"/>
         </w:rPr>
-      </w:pPr>
-    </w:p>
-    <w:p>
-      <w:pPr>
-        <w:jc w:val="center"/>
-        <w:rPr>
+        <w:t>CÁC CỬA HÀNG ĂN UỐNG</w:t>
+      </w:r>
+    </w:p>
+    <w:p>
+      <w:pPr>
+        <w:jc w:val="center"/>
+        <w:rPr>
+          <w:sz w:val="26"/>
+          <w:szCs w:val="26"/>
+        </w:rPr>
+      </w:pPr>
+    </w:p>
+    <w:p>
+      <w:pPr>
+        <w:jc w:val="center"/>
+        <w:rPr>
+          <w:b/>
+          <w:bCs/>
+          <w:iCs/>
           <w:sz w:val="26"/>
           <w:szCs w:val="26"/>
           <w:lang w:val="es-ES"/>
@@ -433,7 +437,6 @@
     </w:p>
     <w:p>
       <w:pPr>
-        <w:jc w:val="center"/>
         <w:rPr>
           <w:sz w:val="26"/>
           <w:szCs w:val="26"/>
@@ -445,15 +448,15 @@
       <w:pPr>
         <w:jc w:val="center"/>
         <w:rPr>
+          <w:b/>
+          <w:bCs/>
+          <w:iCs/>
           <w:sz w:val="26"/>
           <w:szCs w:val="26"/>
           <w:lang w:val="es-ES"/>
         </w:rPr>
       </w:pPr>
-    </w:p>
-    <w:p>
-      <w:pPr>
-        <w:jc w:val="center"/>
+      <w:r>
         <w:rPr>
           <w:b/>
           <w:bCs/>
@@ -462,8 +465,32 @@
           <w:szCs w:val="26"/>
           <w:lang w:val="es-ES"/>
         </w:rPr>
-      </w:pPr>
-      <w:r>
+        <w:t>Người hướng dẫn: GV Lâm Nhựt Khang</w:t>
+      </w:r>
+    </w:p>
+    <w:p>
+      <w:pPr>
+        <w:jc w:val="center"/>
+        <w:rPr>
+          <w:sz w:val="26"/>
+          <w:szCs w:val="26"/>
+          <w:lang w:val="es-ES"/>
+        </w:rPr>
+      </w:pPr>
+    </w:p>
+    <w:p>
+      <w:pPr>
+        <w:jc w:val="center"/>
+        <w:rPr>
+          <w:sz w:val="26"/>
+          <w:szCs w:val="26"/>
+          <w:lang w:val="es-ES"/>
+        </w:rPr>
+      </w:pPr>
+    </w:p>
+    <w:p>
+      <w:pPr>
+        <w:ind w:left="2160"/>
         <w:rPr>
           <w:b/>
           <w:bCs/>
@@ -472,12 +499,8 @@
           <w:szCs w:val="26"/>
           <w:lang w:val="es-ES"/>
         </w:rPr>
-        <w:t>Sinh viên: Họ và tên</w:t>
-      </w:r>
-    </w:p>
-    <w:p>
-      <w:pPr>
-        <w:jc w:val="center"/>
+      </w:pPr>
+      <w:r>
         <w:rPr>
           <w:b/>
           <w:bCs/>
@@ -486,7 +509,8 @@
           <w:szCs w:val="26"/>
           <w:lang w:val="es-ES"/>
         </w:rPr>
-      </w:pPr>
+        <w:t xml:space="preserve">Sinh viên: </w:t>
+      </w:r>
       <w:r>
         <w:rPr>
           <w:b/>
@@ -496,18 +520,12 @@
           <w:szCs w:val="26"/>
           <w:lang w:val="es-ES"/>
         </w:rPr>
-        <w:t>Mã số: 123453454</w:t>
-      </w:r>
-    </w:p>
-    <w:p>
-      <w:pPr>
-        <w:jc w:val="center"/>
-        <w:rPr>
-          <w:sz w:val="26"/>
-          <w:szCs w:val="26"/>
-        </w:rPr>
-      </w:pPr>
-      <w:r>
+        <w:t>Nguyễn Khắc Minh Phúc</w:t>
+      </w:r>
+    </w:p>
+    <w:p>
+      <w:pPr>
+        <w:ind w:left="2160"/>
         <w:rPr>
           <w:b/>
           <w:bCs/>
@@ -516,72 +534,71 @@
           <w:szCs w:val="26"/>
           <w:lang w:val="es-ES"/>
         </w:rPr>
-        <w:t>Khóa: Kxy</w:t>
-      </w:r>
-    </w:p>
-    <w:p>
-      <w:pPr>
-        <w:jc w:val="center"/>
-        <w:rPr>
-          <w:sz w:val="26"/>
-          <w:szCs w:val="26"/>
-        </w:rPr>
-      </w:pPr>
-    </w:p>
-    <w:p>
-      <w:pPr>
-        <w:jc w:val="center"/>
-        <w:rPr>
+      </w:pPr>
+      <w:r>
+        <w:rPr>
+          <w:b/>
+          <w:bCs/>
+          <w:iCs/>
           <w:sz w:val="26"/>
           <w:szCs w:val="26"/>
           <w:lang w:val="es-ES"/>
         </w:rPr>
-      </w:pPr>
-    </w:p>
-    <w:p>
-      <w:pPr>
-        <w:jc w:val="center"/>
-        <w:rPr>
+        <w:t xml:space="preserve">Mã số: </w:t>
+      </w:r>
+      <w:r>
+        <w:rPr>
+          <w:b/>
+          <w:bCs/>
+          <w:iCs/>
           <w:sz w:val="26"/>
           <w:szCs w:val="26"/>
           <w:lang w:val="es-ES"/>
         </w:rPr>
-      </w:pPr>
-    </w:p>
-    <w:p>
-      <w:pPr>
-        <w:jc w:val="center"/>
-        <w:rPr>
+        <w:t>B1706630</w:t>
+      </w:r>
+    </w:p>
+    <w:p>
+      <w:pPr>
+        <w:ind w:left="2160"/>
+        <w:rPr>
+          <w:b/>
+          <w:bCs/>
+          <w:iCs/>
           <w:sz w:val="26"/>
           <w:szCs w:val="26"/>
           <w:lang w:val="es-ES"/>
         </w:rPr>
       </w:pPr>
-    </w:p>
-    <w:p>
-      <w:pPr>
-        <w:jc w:val="center"/>
-        <w:rPr>
+      <w:r>
+        <w:rPr>
+          <w:b/>
+          <w:bCs/>
+          <w:iCs/>
           <w:sz w:val="26"/>
           <w:szCs w:val="26"/>
           <w:lang w:val="es-ES"/>
         </w:rPr>
-      </w:pPr>
-    </w:p>
-    <w:p>
-      <w:pPr>
-        <w:jc w:val="center"/>
-        <w:rPr>
+        <w:t>Khóa: K</w:t>
+      </w:r>
+      <w:r>
+        <w:rPr>
+          <w:b/>
+          <w:bCs/>
+          <w:iCs/>
           <w:sz w:val="26"/>
           <w:szCs w:val="26"/>
           <w:lang w:val="es-ES"/>
         </w:rPr>
-      </w:pPr>
-    </w:p>
-    <w:p>
-      <w:pPr>
-        <w:jc w:val="center"/>
-        <w:rPr>
+        <w:t>43</w:t>
+      </w:r>
+    </w:p>
+    <w:p>
+      <w:pPr>
+        <w:rPr>
+          <w:b/>
+          <w:bCs/>
+          <w:iCs/>
           <w:sz w:val="26"/>
           <w:szCs w:val="26"/>
           <w:lang w:val="es-ES"/>
@@ -590,30 +607,66 @@
     </w:p>
     <w:p>
       <w:pPr>
-        <w:spacing w:line="288" w:lineRule="auto"/>
-        <w:rPr>
-          <w:sz w:val="26"/>
-          <w:szCs w:val="26"/>
-        </w:rPr>
-      </w:pPr>
-    </w:p>
-    <w:p>
-      <w:pPr>
-        <w:spacing w:line="288" w:lineRule="auto"/>
-        <w:rPr>
-          <w:sz w:val="26"/>
-          <w:szCs w:val="26"/>
-        </w:rPr>
-      </w:pPr>
-    </w:p>
-    <w:p>
-      <w:pPr>
-        <w:spacing w:line="288" w:lineRule="auto"/>
-        <w:rPr>
-          <w:sz w:val="26"/>
-          <w:szCs w:val="26"/>
-        </w:rPr>
-      </w:pPr>
+        <w:jc w:val="center"/>
+        <w:rPr>
+          <w:sz w:val="26"/>
+          <w:szCs w:val="26"/>
+        </w:rPr>
+      </w:pPr>
+    </w:p>
+    <w:p>
+      <w:pPr>
+        <w:jc w:val="center"/>
+        <w:rPr>
+          <w:sz w:val="26"/>
+          <w:szCs w:val="26"/>
+        </w:rPr>
+      </w:pPr>
+    </w:p>
+    <w:p>
+      <w:pPr>
+        <w:jc w:val="center"/>
+        <w:rPr>
+          <w:b/>
+          <w:bCs/>
+          <w:sz w:val="30"/>
+          <w:szCs w:val="30"/>
+          <w:lang w:val="es-ES"/>
+        </w:rPr>
+      </w:pPr>
+    </w:p>
+    <w:p>
+      <w:pPr>
+        <w:rPr>
+          <w:b/>
+          <w:bCs/>
+          <w:sz w:val="30"/>
+          <w:szCs w:val="30"/>
+          <w:lang w:val="es-ES"/>
+        </w:rPr>
+      </w:pPr>
+    </w:p>
+    <w:p>
+      <w:pPr>
+        <w:jc w:val="center"/>
+        <w:rPr>
+          <w:b/>
+          <w:bCs/>
+          <w:sz w:val="30"/>
+          <w:szCs w:val="30"/>
+          <w:lang w:val="es-ES"/>
+        </w:rPr>
+      </w:pPr>
+      <w:r>
+        <w:rPr>
+          <w:b/>
+          <w:bCs/>
+          <w:sz w:val="30"/>
+          <w:szCs w:val="30"/>
+          <w:lang w:val="es-ES"/>
+        </w:rPr>
+        <w:t>Cần thơ, 02/2020</w:t>
+      </w:r>
     </w:p>
     <w:p>
       <w:pPr>
@@ -654,261 +707,286 @@
           <w:szCs w:val="26"/>
         </w:rPr>
       </w:pPr>
-      <w:r>
-        <w:rPr>
-          <w:sz w:val="26"/>
-          <w:szCs w:val="26"/>
-        </w:rPr>
-        <w:t>Em xin gửi lời cảm ơn chân thành đến cô Lâm Nhựt Khang, đã giúp đỡ, hỗ trợ cho em rất nhiều trong quá trình làm bài niên luận này.</w:t>
-      </w:r>
-      <w:r>
-        <w:rPr>
-          <w:sz w:val="26"/>
-          <w:szCs w:val="26"/>
-        </w:rPr>
-        <w:t>Qua bài nghiên cứu này, em đã tìm hiểu về một lĩnh vực mới, hiểu biết nhiều vấn đề mới. Nhất là tìm hiểu được cách một website hoạt động như thế nào, biết cách xây dựng một website review cửa hàng ăn uống theo mô hình MVC dựa trên Laravel. Em sẽ xây dựng, triển khai và ngày càng hoàn thiện nâng cấp để phù hợp với những nhu cầu của khách hàng.</w:t>
-      </w:r>
-    </w:p>
-    <w:p>
-      <w:pPr>
-        <w:spacing w:line="288" w:lineRule="auto"/>
-        <w:rPr>
-          <w:sz w:val="26"/>
-          <w:szCs w:val="26"/>
-        </w:rPr>
-      </w:pPr>
-    </w:p>
-    <w:p>
-      <w:pPr>
-        <w:spacing w:line="288" w:lineRule="auto"/>
-        <w:rPr>
-          <w:sz w:val="26"/>
-          <w:szCs w:val="26"/>
-        </w:rPr>
-      </w:pPr>
-    </w:p>
-    <w:p>
-      <w:pPr>
-        <w:spacing w:line="288" w:lineRule="auto"/>
-        <w:rPr>
-          <w:sz w:val="26"/>
-          <w:szCs w:val="26"/>
-        </w:rPr>
-      </w:pPr>
-    </w:p>
-    <w:p>
-      <w:pPr>
-        <w:spacing w:line="288" w:lineRule="auto"/>
-        <w:rPr>
-          <w:sz w:val="26"/>
-          <w:szCs w:val="26"/>
-        </w:rPr>
-      </w:pPr>
-    </w:p>
-    <w:p>
-      <w:pPr>
-        <w:spacing w:line="288" w:lineRule="auto"/>
-        <w:rPr>
-          <w:sz w:val="26"/>
-          <w:szCs w:val="26"/>
-        </w:rPr>
-      </w:pPr>
-    </w:p>
-    <w:p>
-      <w:pPr>
-        <w:spacing w:line="288" w:lineRule="auto"/>
-        <w:rPr>
-          <w:sz w:val="26"/>
-          <w:szCs w:val="26"/>
-        </w:rPr>
-      </w:pPr>
-    </w:p>
-    <w:p>
-      <w:pPr>
-        <w:spacing w:line="288" w:lineRule="auto"/>
-        <w:rPr>
-          <w:sz w:val="26"/>
-          <w:szCs w:val="26"/>
-        </w:rPr>
-      </w:pPr>
-    </w:p>
-    <w:p>
-      <w:pPr>
-        <w:spacing w:line="288" w:lineRule="auto"/>
-        <w:rPr>
-          <w:sz w:val="26"/>
-          <w:szCs w:val="26"/>
-        </w:rPr>
-      </w:pPr>
-    </w:p>
-    <w:p>
-      <w:pPr>
-        <w:spacing w:line="288" w:lineRule="auto"/>
-        <w:rPr>
-          <w:sz w:val="26"/>
-          <w:szCs w:val="26"/>
-        </w:rPr>
-      </w:pPr>
-    </w:p>
-    <w:p>
-      <w:pPr>
-        <w:spacing w:line="288" w:lineRule="auto"/>
-        <w:rPr>
-          <w:sz w:val="26"/>
-          <w:szCs w:val="26"/>
-        </w:rPr>
-      </w:pPr>
-    </w:p>
-    <w:p>
-      <w:pPr>
-        <w:spacing w:line="288" w:lineRule="auto"/>
-        <w:rPr>
-          <w:sz w:val="26"/>
-          <w:szCs w:val="26"/>
-        </w:rPr>
-      </w:pPr>
-    </w:p>
-    <w:p>
-      <w:pPr>
-        <w:spacing w:line="288" w:lineRule="auto"/>
-        <w:rPr>
-          <w:sz w:val="26"/>
-          <w:szCs w:val="26"/>
-        </w:rPr>
-      </w:pPr>
-    </w:p>
-    <w:p>
-      <w:pPr>
-        <w:spacing w:line="288" w:lineRule="auto"/>
-        <w:rPr>
-          <w:sz w:val="26"/>
-          <w:szCs w:val="26"/>
-        </w:rPr>
-      </w:pPr>
-    </w:p>
-    <w:p>
-      <w:pPr>
-        <w:spacing w:line="288" w:lineRule="auto"/>
-        <w:rPr>
-          <w:sz w:val="26"/>
-          <w:szCs w:val="26"/>
-        </w:rPr>
-      </w:pPr>
-    </w:p>
-    <w:p>
-      <w:pPr>
-        <w:spacing w:line="288" w:lineRule="auto"/>
-        <w:rPr>
-          <w:sz w:val="26"/>
-          <w:szCs w:val="26"/>
-        </w:rPr>
-      </w:pPr>
-    </w:p>
-    <w:p>
-      <w:pPr>
-        <w:spacing w:line="288" w:lineRule="auto"/>
-        <w:rPr>
-          <w:sz w:val="26"/>
-          <w:szCs w:val="26"/>
-        </w:rPr>
-      </w:pPr>
-    </w:p>
-    <w:p>
-      <w:pPr>
-        <w:spacing w:line="288" w:lineRule="auto"/>
-        <w:rPr>
-          <w:sz w:val="26"/>
-          <w:szCs w:val="26"/>
-        </w:rPr>
-      </w:pPr>
-    </w:p>
-    <w:p>
-      <w:pPr>
-        <w:spacing w:line="288" w:lineRule="auto"/>
-        <w:rPr>
-          <w:sz w:val="26"/>
-          <w:szCs w:val="26"/>
-        </w:rPr>
-      </w:pPr>
-    </w:p>
-    <w:p>
-      <w:pPr>
-        <w:spacing w:line="288" w:lineRule="auto"/>
-        <w:rPr>
-          <w:sz w:val="26"/>
-          <w:szCs w:val="26"/>
-        </w:rPr>
-      </w:pPr>
-    </w:p>
-    <w:p>
-      <w:pPr>
-        <w:spacing w:line="288" w:lineRule="auto"/>
-        <w:rPr>
-          <w:sz w:val="26"/>
-          <w:szCs w:val="26"/>
-        </w:rPr>
-      </w:pPr>
-    </w:p>
-    <w:p>
-      <w:pPr>
-        <w:spacing w:line="288" w:lineRule="auto"/>
-        <w:rPr>
-          <w:sz w:val="26"/>
-          <w:szCs w:val="26"/>
-        </w:rPr>
-      </w:pPr>
-    </w:p>
-    <w:p>
-      <w:pPr>
-        <w:spacing w:line="288" w:lineRule="auto"/>
-        <w:rPr>
-          <w:sz w:val="26"/>
-          <w:szCs w:val="26"/>
-        </w:rPr>
-      </w:pPr>
-    </w:p>
-    <w:p>
-      <w:pPr>
-        <w:spacing w:line="288" w:lineRule="auto"/>
-        <w:rPr>
-          <w:sz w:val="26"/>
-          <w:szCs w:val="26"/>
-        </w:rPr>
-      </w:pPr>
-    </w:p>
-    <w:p>
-      <w:pPr>
-        <w:spacing w:line="288" w:lineRule="auto"/>
-        <w:rPr>
-          <w:sz w:val="26"/>
-          <w:szCs w:val="26"/>
-        </w:rPr>
-      </w:pPr>
-    </w:p>
-    <w:p>
-      <w:pPr>
-        <w:spacing w:line="288" w:lineRule="auto"/>
-        <w:rPr>
-          <w:sz w:val="26"/>
-          <w:szCs w:val="26"/>
-        </w:rPr>
-      </w:pPr>
-    </w:p>
-    <w:p>
-      <w:pPr>
-        <w:spacing w:line="288" w:lineRule="auto"/>
-        <w:rPr>
-          <w:sz w:val="26"/>
-          <w:szCs w:val="26"/>
-        </w:rPr>
-      </w:pPr>
-    </w:p>
-    <w:p>
-      <w:pPr>
-        <w:spacing w:line="288" w:lineRule="auto"/>
-        <w:rPr>
-          <w:sz w:val="26"/>
-          <w:szCs w:val="26"/>
+    </w:p>
+    <w:p>
+      <w:pPr>
+        <w:spacing w:line="288" w:lineRule="auto"/>
+        <w:rPr>
+          <w:sz w:val="26"/>
+          <w:szCs w:val="26"/>
+        </w:rPr>
+      </w:pPr>
+    </w:p>
+    <w:p>
+      <w:pPr>
+        <w:spacing w:line="288" w:lineRule="auto"/>
+        <w:rPr>
+          <w:sz w:val="26"/>
+          <w:szCs w:val="26"/>
+        </w:rPr>
+      </w:pPr>
+    </w:p>
+    <w:p>
+      <w:pPr>
+        <w:spacing w:line="288" w:lineRule="auto"/>
+        <w:rPr>
+          <w:sz w:val="26"/>
+          <w:szCs w:val="26"/>
+        </w:rPr>
+      </w:pPr>
+    </w:p>
+    <w:p>
+      <w:pPr>
+        <w:spacing w:line="288" w:lineRule="auto"/>
+        <w:rPr>
+          <w:sz w:val="26"/>
+          <w:szCs w:val="26"/>
+        </w:rPr>
+      </w:pPr>
+    </w:p>
+    <w:p>
+      <w:pPr>
+        <w:spacing w:line="288" w:lineRule="auto"/>
+        <w:rPr>
+          <w:sz w:val="26"/>
+          <w:szCs w:val="26"/>
+        </w:rPr>
+      </w:pPr>
+    </w:p>
+    <w:p>
+      <w:pPr>
+        <w:spacing w:line="288" w:lineRule="auto"/>
+        <w:rPr>
+          <w:sz w:val="26"/>
+          <w:szCs w:val="26"/>
+        </w:rPr>
+      </w:pPr>
+    </w:p>
+    <w:p>
+      <w:pPr>
+        <w:spacing w:line="288" w:lineRule="auto"/>
+        <w:rPr>
+          <w:sz w:val="26"/>
+          <w:szCs w:val="26"/>
+        </w:rPr>
+      </w:pPr>
+    </w:p>
+    <w:p>
+      <w:pPr>
+        <w:spacing w:line="288" w:lineRule="auto"/>
+        <w:rPr>
+          <w:sz w:val="26"/>
+          <w:szCs w:val="26"/>
+        </w:rPr>
+      </w:pPr>
+    </w:p>
+    <w:p>
+      <w:pPr>
+        <w:spacing w:line="288" w:lineRule="auto"/>
+        <w:rPr>
+          <w:sz w:val="26"/>
+          <w:szCs w:val="26"/>
+        </w:rPr>
+      </w:pPr>
+    </w:p>
+    <w:p>
+      <w:pPr>
+        <w:spacing w:line="288" w:lineRule="auto"/>
+        <w:rPr>
+          <w:sz w:val="26"/>
+          <w:szCs w:val="26"/>
+        </w:rPr>
+      </w:pPr>
+    </w:p>
+    <w:p>
+      <w:pPr>
+        <w:spacing w:line="288" w:lineRule="auto"/>
+        <w:rPr>
+          <w:sz w:val="26"/>
+          <w:szCs w:val="26"/>
+        </w:rPr>
+      </w:pPr>
+    </w:p>
+    <w:p>
+      <w:pPr>
+        <w:spacing w:line="288" w:lineRule="auto"/>
+        <w:rPr>
+          <w:sz w:val="26"/>
+          <w:szCs w:val="26"/>
+        </w:rPr>
+      </w:pPr>
+    </w:p>
+    <w:p>
+      <w:pPr>
+        <w:spacing w:line="288" w:lineRule="auto"/>
+        <w:rPr>
+          <w:sz w:val="26"/>
+          <w:szCs w:val="26"/>
+        </w:rPr>
+      </w:pPr>
+    </w:p>
+    <w:p>
+      <w:pPr>
+        <w:spacing w:line="288" w:lineRule="auto"/>
+        <w:rPr>
+          <w:sz w:val="26"/>
+          <w:szCs w:val="26"/>
+        </w:rPr>
+      </w:pPr>
+    </w:p>
+    <w:p>
+      <w:pPr>
+        <w:spacing w:line="288" w:lineRule="auto"/>
+        <w:rPr>
+          <w:sz w:val="26"/>
+          <w:szCs w:val="26"/>
+        </w:rPr>
+      </w:pPr>
+    </w:p>
+    <w:p>
+      <w:pPr>
+        <w:spacing w:line="288" w:lineRule="auto"/>
+        <w:rPr>
+          <w:sz w:val="26"/>
+          <w:szCs w:val="26"/>
+        </w:rPr>
+      </w:pPr>
+    </w:p>
+    <w:p>
+      <w:pPr>
+        <w:spacing w:line="288" w:lineRule="auto"/>
+        <w:rPr>
+          <w:sz w:val="26"/>
+          <w:szCs w:val="26"/>
+        </w:rPr>
+      </w:pPr>
+    </w:p>
+    <w:p>
+      <w:pPr>
+        <w:spacing w:line="288" w:lineRule="auto"/>
+        <w:rPr>
+          <w:sz w:val="26"/>
+          <w:szCs w:val="26"/>
+        </w:rPr>
+      </w:pPr>
+    </w:p>
+    <w:p>
+      <w:pPr>
+        <w:spacing w:line="288" w:lineRule="auto"/>
+        <w:rPr>
+          <w:sz w:val="26"/>
+          <w:szCs w:val="26"/>
+        </w:rPr>
+      </w:pPr>
+    </w:p>
+    <w:p>
+      <w:pPr>
+        <w:spacing w:line="288" w:lineRule="auto"/>
+        <w:rPr>
+          <w:sz w:val="26"/>
+          <w:szCs w:val="26"/>
+        </w:rPr>
+      </w:pPr>
+    </w:p>
+    <w:p>
+      <w:pPr>
+        <w:spacing w:line="288" w:lineRule="auto"/>
+        <w:rPr>
+          <w:sz w:val="26"/>
+          <w:szCs w:val="26"/>
+        </w:rPr>
+      </w:pPr>
+    </w:p>
+    <w:p>
+      <w:pPr>
+        <w:spacing w:line="288" w:lineRule="auto"/>
+        <w:rPr>
+          <w:sz w:val="26"/>
+          <w:szCs w:val="26"/>
+        </w:rPr>
+      </w:pPr>
+    </w:p>
+    <w:p>
+      <w:pPr>
+        <w:spacing w:line="288" w:lineRule="auto"/>
+        <w:rPr>
+          <w:sz w:val="26"/>
+          <w:szCs w:val="26"/>
+        </w:rPr>
+      </w:pPr>
+    </w:p>
+    <w:p>
+      <w:pPr>
+        <w:spacing w:line="288" w:lineRule="auto"/>
+        <w:rPr>
+          <w:sz w:val="26"/>
+          <w:szCs w:val="26"/>
+        </w:rPr>
+      </w:pPr>
+    </w:p>
+    <w:p>
+      <w:pPr>
+        <w:spacing w:line="288" w:lineRule="auto"/>
+        <w:rPr>
+          <w:sz w:val="26"/>
+          <w:szCs w:val="26"/>
+        </w:rPr>
+      </w:pPr>
+    </w:p>
+    <w:p>
+      <w:pPr>
+        <w:spacing w:line="288" w:lineRule="auto"/>
+        <w:rPr>
+          <w:sz w:val="26"/>
+          <w:szCs w:val="26"/>
+        </w:rPr>
+      </w:pPr>
+    </w:p>
+    <w:p>
+      <w:pPr>
+        <w:spacing w:line="288" w:lineRule="auto"/>
+        <w:jc w:val="center"/>
+        <w:rPr>
+          <w:b/>
+          <w:bCs/>
+          <w:sz w:val="36"/>
+          <w:szCs w:val="36"/>
+        </w:rPr>
+      </w:pPr>
+    </w:p>
+    <w:p>
+      <w:pPr>
+        <w:spacing w:line="288" w:lineRule="auto"/>
+        <w:jc w:val="center"/>
+        <w:rPr>
+          <w:b/>
+          <w:bCs/>
+          <w:sz w:val="36"/>
+          <w:szCs w:val="36"/>
+        </w:rPr>
+      </w:pPr>
+    </w:p>
+    <w:p>
+      <w:pPr>
+        <w:spacing w:line="288" w:lineRule="auto"/>
+        <w:jc w:val="center"/>
+        <w:rPr>
+          <w:b/>
+          <w:bCs/>
+          <w:sz w:val="36"/>
+          <w:szCs w:val="36"/>
+        </w:rPr>
+      </w:pPr>
+    </w:p>
+    <w:p>
+      <w:pPr>
+        <w:spacing w:line="288" w:lineRule="auto"/>
+        <w:jc w:val="center"/>
+        <w:rPr>
+          <w:b/>
+          <w:bCs/>
+          <w:sz w:val="36"/>
+          <w:szCs w:val="36"/>
         </w:rPr>
       </w:pPr>
     </w:p>
@@ -1213,7 +1291,6 @@
     <w:p>
       <w:pPr>
         <w:spacing w:line="288" w:lineRule="auto"/>
-        <w:jc w:val="center"/>
         <w:rPr>
           <w:b/>
           <w:bCs/>
@@ -2867,21 +2944,7 @@
           <w:sz w:val="26"/>
           <w:szCs w:val="26"/>
         </w:rPr>
-        <w:t xml:space="preserve">HTML,CSS </w:t>
-      </w:r>
-      <w:r>
-        <w:rPr>
-          <w:sz w:val="26"/>
-          <w:szCs w:val="26"/>
-        </w:rPr>
-        <w:t xml:space="preserve">(Frontend) </w:t>
-      </w:r>
-      <w:r>
-        <w:rPr>
-          <w:sz w:val="26"/>
-          <w:szCs w:val="26"/>
-        </w:rPr>
-        <w:t>dùng để tạo niên bộ khung giao diện để hiển thị cho người dùng</w:t>
+        <w:t>HTML,CSS (Frontend) dùng để tạo niên bộ khung giao diện để hiển thị cho người dùng</w:t>
       </w:r>
     </w:p>
     <w:p>
@@ -2923,21 +2986,7 @@
           <w:sz w:val="26"/>
           <w:szCs w:val="26"/>
         </w:rPr>
-        <w:t xml:space="preserve">Laravel </w:t>
-      </w:r>
-      <w:r>
-        <w:rPr>
-          <w:sz w:val="26"/>
-          <w:szCs w:val="26"/>
-        </w:rPr>
-        <w:t xml:space="preserve">(Backend) </w:t>
-      </w:r>
-      <w:r>
-        <w:rPr>
-          <w:sz w:val="26"/>
-          <w:szCs w:val="26"/>
-        </w:rPr>
-        <w:t xml:space="preserve">là một </w:t>
+        <w:t xml:space="preserve">Laravel (Backend) là một </w:t>
       </w:r>
       <w:r>
         <w:rPr>
@@ -2951,14 +3000,7 @@
           <w:sz w:val="26"/>
           <w:szCs w:val="26"/>
         </w:rPr>
-        <w:t xml:space="preserve"> sử dụng để tạo ra các quy trình xử lý phía sau bề mặt giao diện</w:t>
-      </w:r>
-      <w:r>
-        <w:rPr>
-          <w:sz w:val="26"/>
-          <w:szCs w:val="26"/>
-        </w:rPr>
-        <w:t xml:space="preserve"> </w:t>
+        <w:t xml:space="preserve"> sử dụng để tạo ra các quy trình xử lý phía sau bề mặt giao diện </w:t>
       </w:r>
     </w:p>
     <w:p>
@@ -3287,12 +3329,16 @@
         </w:numPr>
         <w:spacing w:line="288" w:lineRule="auto"/>
         <w:rPr>
-          <w:sz w:val="26"/>
-          <w:szCs w:val="26"/>
-        </w:rPr>
-      </w:pPr>
-      <w:r>
-        <w:rPr>
+          <w:b/>
+          <w:bCs/>
+          <w:sz w:val="26"/>
+          <w:szCs w:val="26"/>
+        </w:rPr>
+      </w:pPr>
+      <w:r>
+        <w:rPr>
+          <w:b/>
+          <w:bCs/>
           <w:sz w:val="26"/>
           <w:szCs w:val="26"/>
         </w:rPr>
@@ -3375,12 +3421,16 @@
         </w:numPr>
         <w:spacing w:line="288" w:lineRule="auto"/>
         <w:rPr>
-          <w:sz w:val="26"/>
-          <w:szCs w:val="26"/>
-        </w:rPr>
-      </w:pPr>
-      <w:r>
-        <w:rPr>
+          <w:b/>
+          <w:bCs/>
+          <w:sz w:val="26"/>
+          <w:szCs w:val="26"/>
+        </w:rPr>
+      </w:pPr>
+      <w:r>
+        <w:rPr>
+          <w:b/>
+          <w:bCs/>
           <w:sz w:val="26"/>
           <w:szCs w:val="26"/>
         </w:rPr>
@@ -3512,6 +3562,17 @@
     </w:p>
     <w:p>
       <w:pPr>
+        <w:pStyle w:val="ListParagraph"/>
+        <w:spacing w:line="288" w:lineRule="auto"/>
+        <w:ind w:left="1800"/>
+        <w:rPr>
+          <w:sz w:val="26"/>
+          <w:szCs w:val="26"/>
+        </w:rPr>
+      </w:pPr>
+    </w:p>
+    <w:p>
+      <w:pPr>
         <w:spacing w:line="288" w:lineRule="auto"/>
         <w:ind w:left="1440"/>
         <w:rPr>
@@ -3525,10 +3586,45 @@
           <w:szCs w:val="26"/>
         </w:rPr>
         <w:lastRenderedPageBreak/>
-        <w:t>Ngoài các chức năng trên thì trang web cần phải dễ nhìn tiện lợi, không quá màu mè.</w:t>
+        <w:t xml:space="preserve">Ngoài các chức năng trên thì </w:t>
+      </w:r>
+      <w:r>
+        <w:rPr>
+          <w:sz w:val="26"/>
+          <w:szCs w:val="26"/>
+        </w:rPr>
+        <w:t xml:space="preserve">em vẫn đang cập nhật một số chức năng khác nhằm đảm bảo </w:t>
+      </w:r>
+      <w:r>
+        <w:rPr>
+          <w:sz w:val="26"/>
+          <w:szCs w:val="26"/>
+        </w:rPr>
+        <w:t xml:space="preserve">trang web cần phải </w:t>
+      </w:r>
+      <w:r>
+        <w:rPr>
+          <w:sz w:val="26"/>
+          <w:szCs w:val="26"/>
+        </w:rPr>
+        <w:t xml:space="preserve">tiện lợi </w:t>
+      </w:r>
+      <w:r>
+        <w:rPr>
+          <w:sz w:val="26"/>
+          <w:szCs w:val="26"/>
+        </w:rPr>
+        <w:t>dễ nhìn</w:t>
       </w:r>
       <w:bookmarkStart w:id="0" w:name="_GoBack"/>
       <w:bookmarkEnd w:id="0"/>
+      <w:r>
+        <w:rPr>
+          <w:sz w:val="26"/>
+          <w:szCs w:val="26"/>
+        </w:rPr>
+        <w:t>, không quá màu mè.</w:t>
+      </w:r>
     </w:p>
     <w:p>
       <w:pPr>
@@ -3545,23 +3641,10 @@
           <w:szCs w:val="30"/>
         </w:rPr>
       </w:pPr>
-      <w:r>
-        <w:rPr>
-          <w:b/>
-          <w:bCs/>
-          <w:sz w:val="30"/>
-          <w:szCs w:val="30"/>
-        </w:rPr>
-        <w:t>ĐÁ</w:t>
-      </w:r>
     </w:p>
     <w:p>
       <w:pPr>
         <w:pStyle w:val="ListParagraph"/>
-        <w:numPr>
-          <w:ilvl w:val="0"/>
-          <w:numId w:val="6"/>
-        </w:numPr>
         <w:spacing w:line="288" w:lineRule="auto"/>
         <w:rPr>
           <w:b/>

</xml_diff>